<commit_message>
Better Analysis, still going. Also UI updates to MCAO Lookup
</commit_message>
<xml_diff>
--- a/apps/gsrealty-client/GS-realty-client-SOP.docx
+++ b/apps/gsrealty-client/GS-realty-client-SOP.docx
@@ -155,7 +155,25 @@
         </w:numPr>
       </w:pPr>
       <w:r>
-        <w:t>Goal: Gain insights into a single property via a generated report from the GSRealty-client portal. For my purposes, this would be for a new listing or a open house</w:t>
+        <w:t xml:space="preserve">Goal: Gain insights into a single property via a generated report from the </w:t>
+      </w:r>
+      <w:proofErr w:type="spellStart"/>
+      <w:r>
+        <w:t>GSRealty</w:t>
+      </w:r>
+      <w:proofErr w:type="spellEnd"/>
+      <w:r>
+        <w:t xml:space="preserve">-client portal. For my purposes, this would be for a new listing or </w:t>
+      </w:r>
+      <w:proofErr w:type="spellStart"/>
+      <w:proofErr w:type="gramStart"/>
+      <w:r>
+        <w:t>a</w:t>
+      </w:r>
+      <w:proofErr w:type="spellEnd"/>
+      <w:proofErr w:type="gramEnd"/>
+      <w:r>
+        <w:t xml:space="preserve"> open house</w:t>
       </w:r>
       <w:r>
         <w:t xml:space="preserve"> to gain insights &amp; increase communications w/ clients.</w:t>
@@ -252,21 +270,53 @@
           <w:rFonts w:eastAsiaTheme="minorEastAsia"/>
           <w:color w:val="EE0000"/>
         </w:rPr>
-        <w:t>/Users/garrettsullivan/Desktop/AUTOMATE/Vibe Code/Wabbit/clients/sullivan_realestate/Actual/apps/gsrealty-client</w:t>
-      </w:r>
+        <w:t>/Users/</w:t>
+      </w:r>
+      <w:proofErr w:type="spellStart"/>
       <w:r>
         <w:rPr>
           <w:rFonts w:eastAsiaTheme="minorEastAsia"/>
           <w:color w:val="EE0000"/>
         </w:rPr>
-        <w:t>. This involve</w:t>
-      </w:r>
+        <w:t>garrettsullivan</w:t>
+      </w:r>
+      <w:proofErr w:type="spellEnd"/>
       <w:r>
         <w:rPr>
           <w:rFonts w:eastAsiaTheme="minorEastAsia"/>
           <w:color w:val="EE0000"/>
         </w:rPr>
-        <w:t>s a new UI page called ReportIt. Those details will come after</w:t>
+        <w:t>/Desktop/AUTOMATE/Vibe Code/Wabbit/clients/sullivan_realestate/Actual/apps/gsrealty-client</w:t>
+      </w:r>
+      <w:r>
+        <w:rPr>
+          <w:rFonts w:eastAsiaTheme="minorEastAsia"/>
+          <w:color w:val="EE0000"/>
+        </w:rPr>
+        <w:t>. This involve</w:t>
+      </w:r>
+      <w:r>
+        <w:rPr>
+          <w:rFonts w:eastAsiaTheme="minorEastAsia"/>
+          <w:color w:val="EE0000"/>
+        </w:rPr>
+        <w:t xml:space="preserve">s a new UI page called </w:t>
+      </w:r>
+      <w:proofErr w:type="spellStart"/>
+      <w:r>
+        <w:rPr>
+          <w:rFonts w:eastAsiaTheme="minorEastAsia"/>
+          <w:color w:val="EE0000"/>
+        </w:rPr>
+        <w:t>ReportIt</w:t>
+      </w:r>
+      <w:proofErr w:type="spellEnd"/>
+      <w:r>
+        <w:rPr>
+          <w:rFonts w:eastAsiaTheme="minorEastAsia"/>
+          <w:color w:val="EE0000"/>
+        </w:rPr>
+        <w:t>. Those details will come after</w:t>
       </w:r>
     </w:p>
     <w:p>
@@ -415,6 +465,7 @@
         </w:rPr>
         <w:t>Via UI Download of ‘</w:t>
       </w:r>
+      <w:proofErr w:type="spellStart"/>
       <w:r>
         <w:rPr>
           <w:i/>
@@ -443,14 +494,23 @@
           <w:iCs/>
           <w:color w:val="000000" w:themeColor="text1"/>
         </w:rPr>
-        <w:t>_Timestamp’</w:t>
-      </w:r>
+        <w:t>_Timestamp</w:t>
+      </w:r>
+      <w:proofErr w:type="spellEnd"/>
       <w:r>
         <w:rPr>
           <w:i/>
           <w:iCs/>
           <w:color w:val="000000" w:themeColor="text1"/>
         </w:rPr>
+        <w:t>’</w:t>
+      </w:r>
+      <w:r>
+        <w:rPr>
+          <w:i/>
+          <w:iCs/>
+          <w:color w:val="000000" w:themeColor="text1"/>
+        </w:rPr>
         <w:br/>
       </w:r>
       <w:r>
@@ -499,7 +559,15 @@
         <w:t xml:space="preserve"> </w:t>
       </w:r>
       <w:r>
-        <w:t xml:space="preserve">&amp; Property-Radar-comp’s </w:t>
+        <w:t>&amp; Property-Radar-</w:t>
+      </w:r>
+      <w:proofErr w:type="gramStart"/>
+      <w:r>
+        <w:t>comp’s</w:t>
+      </w:r>
+      <w:proofErr w:type="gramEnd"/>
+      <w:r>
+        <w:t xml:space="preserve"> </w:t>
       </w:r>
       <w:r>
         <w:t>enter in Excel</w:t>
@@ -549,12 +617,14 @@
         </w:rPr>
         <w:t>UI page ‘</w:t>
       </w:r>
+      <w:proofErr w:type="spellStart"/>
       <w:r>
         <w:rPr>
           <w:highlight w:val="yellow"/>
         </w:rPr>
         <w:t>ReportIt</w:t>
       </w:r>
+      <w:proofErr w:type="spellEnd"/>
       <w:r>
         <w:rPr>
           <w:highlight w:val="yellow"/>
@@ -585,13 +655,23 @@
         </w:rPr>
         <w:t>pload ‘</w:t>
       </w:r>
+      <w:proofErr w:type="spellStart"/>
       <w:r>
         <w:rPr>
           <w:rStyle w:val="Emphasis"/>
           <w:rFonts w:eastAsiaTheme="majorEastAsia"/>
           <w:highlight w:val="yellow"/>
         </w:rPr>
-        <w:t>Upload_LastName_Timestamp’</w:t>
+        <w:t>Upload_LastName_Timestamp</w:t>
+      </w:r>
+      <w:proofErr w:type="spellEnd"/>
+      <w:r>
+        <w:rPr>
+          <w:rStyle w:val="Emphasis"/>
+          <w:rFonts w:eastAsiaTheme="majorEastAsia"/>
+          <w:highlight w:val="yellow"/>
+        </w:rPr>
+        <w:t>’</w:t>
       </w:r>
       <w:r>
         <w:rPr>
@@ -762,7 +842,15 @@
         <w:t xml:space="preserve"> .</w:t>
       </w:r>
       <w:r>
-        <w:t xml:space="preserve">This is a </w:t>
+        <w:t xml:space="preserve">This is </w:t>
+      </w:r>
+      <w:proofErr w:type="gramStart"/>
+      <w:r>
+        <w:t>a</w:t>
+      </w:r>
+      <w:proofErr w:type="gramEnd"/>
+      <w:r>
+        <w:t xml:space="preserve"> </w:t>
       </w:r>
       <w:r>
         <w:t>MLS</w:t>
@@ -861,7 +949,31 @@
         <w:t xml:space="preserve">(MLS terminology) . </w:t>
       </w:r>
       <w:r>
-        <w:t>We will also want a Health_check script to run for same alignment for Field headers to ensure consistency in output style hasn’t changed.. Notify via UI if a change. Create dynamic solution to be able to refactor in to what we have, manual intervention here is fine to confirm the changes.</w:t>
+        <w:t xml:space="preserve">We will also want a </w:t>
+      </w:r>
+      <w:proofErr w:type="spellStart"/>
+      <w:r>
+        <w:t>Health_check</w:t>
+      </w:r>
+      <w:proofErr w:type="spellEnd"/>
+      <w:r>
+        <w:t xml:space="preserve"> script to run for same alignment for Field headers to ensure consistency in output style hasn’t </w:t>
+      </w:r>
+      <w:proofErr w:type="gramStart"/>
+      <w:r>
+        <w:t>changed..</w:t>
+      </w:r>
+      <w:proofErr w:type="gramEnd"/>
+      <w:r>
+        <w:t xml:space="preserve"> Notify via UI if a change. Create dynamic solution to be able to refactor </w:t>
+      </w:r>
+      <w:proofErr w:type="gramStart"/>
+      <w:r>
+        <w:t>in to</w:t>
+      </w:r>
+      <w:proofErr w:type="gramEnd"/>
+      <w:r>
+        <w:t xml:space="preserve"> what we have, manual intervention here is fine to confirm the changes.</w:t>
       </w:r>
     </w:p>
     <w:p>
@@ -945,8 +1057,13 @@
         <w:t>’</w:t>
       </w:r>
       <w:r>
-        <w:t xml:space="preserve"> is a</w:t>
-      </w:r>
+        <w:t xml:space="preserve"> is </w:t>
+      </w:r>
+      <w:proofErr w:type="gramStart"/>
+      <w:r>
+        <w:t>a</w:t>
+      </w:r>
+      <w:proofErr w:type="gramEnd"/>
       <w:r>
         <w:t xml:space="preserve"> </w:t>
       </w:r>
@@ -1059,8 +1176,17 @@
           <w:i/>
           <w:iCs/>
         </w:rPr>
-        <w:t>% of sqft</w:t>
-      </w:r>
+        <w:t xml:space="preserve">% of </w:t>
+      </w:r>
+      <w:proofErr w:type="spellStart"/>
+      <w:r>
+        <w:rPr>
+          <w:i/>
+          <w:iCs/>
+        </w:rPr>
+        <w:t>sqft</w:t>
+      </w:r>
+      <w:proofErr w:type="spellEnd"/>
     </w:p>
     <w:p>
       <w:pPr>
@@ -1199,7 +1325,15 @@
         <w:t>’</w:t>
       </w:r>
       <w:r>
-        <w:t xml:space="preserve"> is a MLS generated report with scopes:</w:t>
+        <w:t xml:space="preserve"> is </w:t>
+      </w:r>
+      <w:proofErr w:type="gramStart"/>
+      <w:r>
+        <w:t>a</w:t>
+      </w:r>
+      <w:proofErr w:type="gramEnd"/>
+      <w:r>
+        <w:t xml:space="preserve"> MLS generated report with scopes:</w:t>
       </w:r>
     </w:p>
     <w:p>
@@ -1281,8 +1415,17 @@
           <w:i/>
           <w:iCs/>
         </w:rPr>
-        <w:t>% of sqft</w:t>
-      </w:r>
+        <w:t xml:space="preserve">% of </w:t>
+      </w:r>
+      <w:proofErr w:type="spellStart"/>
+      <w:r>
+        <w:rPr>
+          <w:i/>
+          <w:iCs/>
+        </w:rPr>
+        <w:t>sqft</w:t>
+      </w:r>
+      <w:proofErr w:type="spellEnd"/>
     </w:p>
     <w:p>
       <w:pPr>
@@ -1403,7 +1546,23 @@
           <w:i/>
           <w:iCs/>
         </w:rPr>
-        <w:t>‘direct-subdivision-comps’</w:t>
+        <w:t>‘</w:t>
+      </w:r>
+      <w:proofErr w:type="gramStart"/>
+      <w:r>
+        <w:rPr>
+          <w:i/>
+          <w:iCs/>
+        </w:rPr>
+        <w:t>direct</w:t>
+      </w:r>
+      <w:proofErr w:type="gramEnd"/>
+      <w:r>
+        <w:rPr>
+          <w:i/>
+          <w:iCs/>
+        </w:rPr>
+        <w:t>-subdivision-comps’</w:t>
       </w:r>
       <w:r>
         <w:t xml:space="preserve"> </w:t>
@@ -1510,8 +1669,17 @@
           <w:i/>
           <w:iCs/>
         </w:rPr>
-        <w:t>+/- 25% of sqft</w:t>
-      </w:r>
+        <w:t xml:space="preserve">+/- 25% of </w:t>
+      </w:r>
+      <w:proofErr w:type="spellStart"/>
+      <w:r>
+        <w:rPr>
+          <w:i/>
+          <w:iCs/>
+        </w:rPr>
+        <w:t>sqft</w:t>
+      </w:r>
+      <w:proofErr w:type="spellEnd"/>
     </w:p>
     <w:p>
       <w:pPr>
@@ -1675,8 +1843,13 @@
         </w:numPr>
       </w:pPr>
       <w:r>
-        <w:t>+/- 25% of sqft</w:t>
-      </w:r>
+        <w:t xml:space="preserve">+/- 25% of </w:t>
+      </w:r>
+      <w:proofErr w:type="spellStart"/>
+      <w:r>
+        <w:t>sqft</w:t>
+      </w:r>
+      <w:proofErr w:type="spellEnd"/>
     </w:p>
     <w:p>
       <w:pPr>
@@ -1769,7 +1942,15 @@
         </w:numPr>
       </w:pPr>
       <w:r>
-        <w:t>Check if MCAO-API consistently pulls in the correct field headers from the API call based on the sheet in the gsrealty-client-template (being mindful that it starts in column B as column A is a manual notes/item section)</w:t>
+        <w:t xml:space="preserve">Check if MCAO-API consistently pulls in the correct field headers from the API call based on the sheet in the </w:t>
+      </w:r>
+      <w:proofErr w:type="spellStart"/>
+      <w:r>
+        <w:t>gsrealty</w:t>
+      </w:r>
+      <w:proofErr w:type="spellEnd"/>
+      <w:r>
+        <w:t>-client-template (being mindful that it starts in column B as column A is a manual notes/item section)</w:t>
       </w:r>
     </w:p>
     <w:p>
@@ -1835,7 +2016,23 @@
         <w:t xml:space="preserve"> .</w:t>
       </w:r>
       <w:r>
-        <w:t xml:space="preserve">We want to be creating detailed analysis being conscience of BR, BA, sqft, pricing, etc… </w:t>
+        <w:t xml:space="preserve">We want to be creating detailed analysis being conscience of BR, BA, </w:t>
+      </w:r>
+      <w:proofErr w:type="spellStart"/>
+      <w:r>
+        <w:t>sqft</w:t>
+      </w:r>
+      <w:proofErr w:type="spellEnd"/>
+      <w:r>
+        <w:t xml:space="preserve">, pricing, </w:t>
+      </w:r>
+      <w:proofErr w:type="spellStart"/>
+      <w:r>
+        <w:t>etc</w:t>
+      </w:r>
+      <w:proofErr w:type="spellEnd"/>
+      <w:r>
+        <w:t xml:space="preserve">… </w:t>
       </w:r>
       <w:r>
         <w:t>But to do that we need to create field mapping alignment documentation to consistently bring in the best matches, for best data population.</w:t>
@@ -1856,7 +2053,15 @@
         <w:t xml:space="preserve"> (Look at </w:t>
       </w:r>
       <w:r>
-        <w:t>/Users/garrettsullivan/Desktop/AUTOMATE/Vibe Code/Wabbit/clients/sullivan_realestate/Actual/apps/gsrealty-client/data-overlap/Alignment.md</w:t>
+        <w:t>/Users/</w:t>
+      </w:r>
+      <w:proofErr w:type="spellStart"/>
+      <w:r>
+        <w:t>garrettsullivan</w:t>
+      </w:r>
+      <w:proofErr w:type="spellEnd"/>
+      <w:r>
+        <w:t>/Desktop/AUTOMATE/Vibe Code/Wabbit/clients/sullivan_realestate/Actual/apps/gsrealty-client/data-overlap/Alignment.md</w:t>
       </w:r>
       <w:r>
         <w:t xml:space="preserve"> for higher confidence match if Value is in BOTH MLS-Comps and Full-MCAO-API.</w:t>
@@ -1897,9 +2102,11 @@
       <w:r>
         <w:t>from column D ‘</w:t>
       </w:r>
+      <w:proofErr w:type="spellStart"/>
       <w:r>
         <w:t>PropertyAddress</w:t>
       </w:r>
+      <w:proofErr w:type="spellEnd"/>
       <w:r>
         <w:t>’ of Full-MCAO-API</w:t>
       </w:r>
@@ -2081,9 +2288,11 @@
       <w:r>
         <w:t>from column AG ‘</w:t>
       </w:r>
+      <w:proofErr w:type="spellStart"/>
       <w:r>
         <w:t>Owner_SalePrice</w:t>
       </w:r>
+      <w:proofErr w:type="spellEnd"/>
       <w:r>
         <w:t>’ from Full-MCAO-API.</w:t>
       </w:r>
@@ -2105,9 +2314,11 @@
       <w:r>
         <w:t>s column AH ‘</w:t>
       </w:r>
+      <w:proofErr w:type="spellStart"/>
       <w:r>
         <w:t>Owner_SaleDate</w:t>
       </w:r>
+      <w:proofErr w:type="spellEnd"/>
       <w:r>
         <w:t>’ from Full-MCAO-API.</w:t>
       </w:r>
@@ -2171,9 +2382,11 @@
       <w:r>
         <w:t xml:space="preserve"> from EITHER column AP ‘Approx SQFT’ from MLS-Comps or column EW ‘</w:t>
       </w:r>
+      <w:proofErr w:type="spellStart"/>
       <w:r>
         <w:t>ResidentialPropertyData_LivableSpace</w:t>
       </w:r>
+      <w:proofErr w:type="spellEnd"/>
       <w:r>
         <w:t>’ from Full-MCAO-API.</w:t>
       </w:r>
@@ -2185,14 +2398,26 @@
           <w:ilvl w:val="2"/>
           <w:numId w:val="2"/>
         </w:numPr>
-      </w:pPr>
-      <w:r>
+        <w:rPr>
+          <w:highlight w:val="yellow"/>
+        </w:rPr>
+      </w:pPr>
+      <w:r>
+        <w:rPr>
+          <w:highlight w:val="yellow"/>
+        </w:rPr>
         <w:t xml:space="preserve">Column N: </w:t>
       </w:r>
       <w:r>
+        <w:rPr>
+          <w:highlight w:val="yellow"/>
+        </w:rPr>
         <w:t>‘LOT_SIZE’ This i</w:t>
       </w:r>
       <w:r>
+        <w:rPr>
+          <w:highlight w:val="yellow"/>
+        </w:rPr>
         <w:t xml:space="preserve">s from </w:t>
       </w:r>
     </w:p>
@@ -2203,11 +2428,20 @@
           <w:ilvl w:val="2"/>
           <w:numId w:val="2"/>
         </w:numPr>
-      </w:pPr>
-      <w:r>
+        <w:rPr>
+          <w:highlight w:val="yellow"/>
+        </w:rPr>
+      </w:pPr>
+      <w:r>
+        <w:rPr>
+          <w:highlight w:val="yellow"/>
+        </w:rPr>
         <w:t xml:space="preserve">Column O: </w:t>
       </w:r>
       <w:r>
+        <w:rPr>
+          <w:highlight w:val="yellow"/>
+        </w:rPr>
         <w:t>‘MLS_MCAO_DISCREPENCY_CONCAT’ This is</w:t>
       </w:r>
     </w:p>
@@ -2226,7 +2460,15 @@
         <w:t>‘IS_RENTAL’ This is</w:t>
       </w:r>
       <w:r>
-        <w:t xml:space="preserve"> from column AO ‘IsRental’ from Full-MCAO-API.</w:t>
+        <w:t xml:space="preserve"> from column AO ‘</w:t>
+      </w:r>
+      <w:proofErr w:type="spellStart"/>
+      <w:r>
+        <w:t>IsRental</w:t>
+      </w:r>
+      <w:proofErr w:type="spellEnd"/>
+      <w:r>
+        <w:t>’ from Full-MCAO-API.</w:t>
       </w:r>
     </w:p>
     <w:p>
@@ -2271,7 +2513,15 @@
         <w:t xml:space="preserve">Column R: </w:t>
       </w:r>
       <w:r>
-        <w:t xml:space="preserve">‘RENOVATE_SCORE’.. </w:t>
+        <w:t>‘RENOVATE_SCORE</w:t>
+      </w:r>
+      <w:proofErr w:type="gramStart"/>
+      <w:r>
+        <w:t>’..</w:t>
+      </w:r>
+      <w:proofErr w:type="gramEnd"/>
+      <w:r>
+        <w:t xml:space="preserve"> </w:t>
       </w:r>
       <w:r>
         <w:t>MANUAL leave blank</w:t>
@@ -2403,7 +2653,15 @@
         <w:t xml:space="preserve"> this is from EITHER MLS-Comps column AN ‘Geo Lat’ or</w:t>
       </w:r>
       <w:r>
-        <w:t xml:space="preserve"> Full-MCAO-API column AL ‘Geo_lat’</w:t>
+        <w:t xml:space="preserve"> Full-MCAO-API column AL ‘</w:t>
+      </w:r>
+      <w:proofErr w:type="spellStart"/>
+      <w:r>
+        <w:t>Geo_lat</w:t>
+      </w:r>
+      <w:proofErr w:type="spellEnd"/>
+      <w:r>
+        <w:t>’</w:t>
       </w:r>
     </w:p>
     <w:p>
@@ -2427,7 +2685,15 @@
         <w:t>this is from EITHER MLS-Comps column AO ‘Geo Lon’ or</w:t>
       </w:r>
       <w:r>
-        <w:t xml:space="preserve"> Full-MCAO-API column AM ‘Geo_long’</w:t>
+        <w:t xml:space="preserve"> Full-MCAO-API column AM ‘</w:t>
+      </w:r>
+      <w:proofErr w:type="spellStart"/>
+      <w:r>
+        <w:t>Geo_long</w:t>
+      </w:r>
+      <w:proofErr w:type="spellEnd"/>
+      <w:r>
+        <w:t>’</w:t>
       </w:r>
     </w:p>
     <w:p>
@@ -2489,9 +2755,11 @@
       <w:r>
         <w:t>Column AC: ‘SUBDIVISION_NAME’ This is from the Full-MCAO-API column L of ‘</w:t>
       </w:r>
+      <w:proofErr w:type="spellStart"/>
       <w:r>
         <w:t>SubdivisionName</w:t>
       </w:r>
+      <w:proofErr w:type="spellEnd"/>
       <w:r>
         <w:t>’</w:t>
       </w:r>
@@ -2814,11 +3082,33 @@
           <w:lang w:val="es-US"/>
         </w:rPr>
       </w:pPr>
+      <w:proofErr w:type="spellStart"/>
       <w:r>
         <w:rPr>
           <w:lang w:val="es-US"/>
         </w:rPr>
-        <w:t>Comps (Y) vs Comps (N)</w:t>
+        <w:t>Comps</w:t>
+      </w:r>
+      <w:proofErr w:type="spellEnd"/>
+      <w:r>
+        <w:rPr>
+          <w:lang w:val="es-US"/>
+        </w:rPr>
+        <w:t xml:space="preserve"> (Y) vs </w:t>
+      </w:r>
+      <w:proofErr w:type="spellStart"/>
+      <w:r>
+        <w:rPr>
+          <w:lang w:val="es-US"/>
+        </w:rPr>
+        <w:t>Comps</w:t>
+      </w:r>
+      <w:proofErr w:type="spellEnd"/>
+      <w:r>
+        <w:rPr>
+          <w:lang w:val="es-US"/>
+        </w:rPr>
+        <w:t xml:space="preserve"> (N)</w:t>
       </w:r>
     </w:p>
     <w:p>
@@ -2832,12 +3122,42 @@
           <w:lang w:val="es-US"/>
         </w:rPr>
       </w:pPr>
+      <w:proofErr w:type="spellStart"/>
       <w:r>
         <w:rPr>
           <w:lang w:val="es-US"/>
         </w:rPr>
-        <w:t>Within 20% sqft vs not</w:t>
-      </w:r>
+        <w:t>Within</w:t>
+      </w:r>
+      <w:proofErr w:type="spellEnd"/>
+      <w:r>
+        <w:rPr>
+          <w:lang w:val="es-US"/>
+        </w:rPr>
+        <w:t xml:space="preserve"> 20% </w:t>
+      </w:r>
+      <w:proofErr w:type="spellStart"/>
+      <w:r>
+        <w:rPr>
+          <w:lang w:val="es-US"/>
+        </w:rPr>
+        <w:t>sqft</w:t>
+      </w:r>
+      <w:proofErr w:type="spellEnd"/>
+      <w:r>
+        <w:rPr>
+          <w:lang w:val="es-US"/>
+        </w:rPr>
+        <w:t xml:space="preserve"> vs </w:t>
+      </w:r>
+      <w:proofErr w:type="spellStart"/>
+      <w:r>
+        <w:rPr>
+          <w:lang w:val="es-US"/>
+        </w:rPr>
+        <w:t>not</w:t>
+      </w:r>
+      <w:proofErr w:type="spellEnd"/>
     </w:p>
     <w:p>
       <w:pPr>
@@ -2850,12 +3170,56 @@
           <w:lang w:val="es-US"/>
         </w:rPr>
       </w:pPr>
+      <w:proofErr w:type="spellStart"/>
       <w:r>
         <w:rPr>
           <w:lang w:val="es-US"/>
         </w:rPr>
-        <w:t>Within 20% est. price vs not</w:t>
-      </w:r>
+        <w:t>Within</w:t>
+      </w:r>
+      <w:proofErr w:type="spellEnd"/>
+      <w:r>
+        <w:rPr>
+          <w:lang w:val="es-US"/>
+        </w:rPr>
+        <w:t xml:space="preserve"> 20% </w:t>
+      </w:r>
+      <w:proofErr w:type="spellStart"/>
+      <w:r>
+        <w:rPr>
+          <w:lang w:val="es-US"/>
+        </w:rPr>
+        <w:t>est</w:t>
+      </w:r>
+      <w:proofErr w:type="spellEnd"/>
+      <w:r>
+        <w:rPr>
+          <w:lang w:val="es-US"/>
+        </w:rPr>
+        <w:t xml:space="preserve">. </w:t>
+      </w:r>
+      <w:proofErr w:type="spellStart"/>
+      <w:r>
+        <w:rPr>
+          <w:lang w:val="es-US"/>
+        </w:rPr>
+        <w:t>price</w:t>
+      </w:r>
+      <w:proofErr w:type="spellEnd"/>
+      <w:r>
+        <w:rPr>
+          <w:lang w:val="es-US"/>
+        </w:rPr>
+        <w:t xml:space="preserve"> vs </w:t>
+      </w:r>
+      <w:proofErr w:type="spellStart"/>
+      <w:r>
+        <w:rPr>
+          <w:lang w:val="es-US"/>
+        </w:rPr>
+        <w:t>not</w:t>
+      </w:r>
+      <w:proofErr w:type="spellEnd"/>
     </w:p>
     <w:p>
       <w:pPr>
@@ -2866,11 +3230,24 @@
         </w:numPr>
       </w:pPr>
       <w:r>
-        <w:t>Lease sqft vs Expected value</w:t>
-      </w:r>
-      <w:r>
-        <w:t xml:space="preserve"> sqft</w:t>
-      </w:r>
+        <w:t xml:space="preserve">Lease </w:t>
+      </w:r>
+      <w:proofErr w:type="spellStart"/>
+      <w:r>
+        <w:t>sqft</w:t>
+      </w:r>
+      <w:proofErr w:type="spellEnd"/>
+      <w:r>
+        <w:t xml:space="preserve"> vs Expected value</w:t>
+      </w:r>
+      <w:r>
+        <w:t xml:space="preserve"> </w:t>
+      </w:r>
+      <w:proofErr w:type="spellStart"/>
+      <w:r>
+        <w:t>sqft</w:t>
+      </w:r>
+      <w:proofErr w:type="spellEnd"/>
     </w:p>
     <w:p>
       <w:pPr>
@@ -2883,11 +3260,33 @@
           <w:lang w:val="es-US"/>
         </w:rPr>
       </w:pPr>
+      <w:proofErr w:type="spellStart"/>
       <w:r>
         <w:rPr>
           <w:lang w:val="es-US"/>
         </w:rPr>
-        <w:t>PropertyRadar comps vs COMPS-Y-N</w:t>
+        <w:t>PropertyRadar</w:t>
+      </w:r>
+      <w:proofErr w:type="spellEnd"/>
+      <w:r>
+        <w:rPr>
+          <w:lang w:val="es-US"/>
+        </w:rPr>
+        <w:t xml:space="preserve"> </w:t>
+      </w:r>
+      <w:proofErr w:type="spellStart"/>
+      <w:r>
+        <w:rPr>
+          <w:lang w:val="es-US"/>
+        </w:rPr>
+        <w:t>comps</w:t>
+      </w:r>
+      <w:proofErr w:type="spellEnd"/>
+      <w:r>
+        <w:rPr>
+          <w:lang w:val="es-US"/>
+        </w:rPr>
+        <w:t xml:space="preserve"> vs COMPS-Y-N</w:t>
       </w:r>
     </w:p>
     <w:p>
@@ -2901,12 +3300,28 @@
           <w:lang w:val="es-US"/>
         </w:rPr>
       </w:pPr>
+      <w:proofErr w:type="spellStart"/>
       <w:r>
         <w:rPr>
           <w:lang w:val="es-US"/>
         </w:rPr>
-        <w:t>Property-Radarcomp comparrisons</w:t>
-      </w:r>
+        <w:t>Property-Radarcomp</w:t>
+      </w:r>
+      <w:proofErr w:type="spellEnd"/>
+      <w:r>
+        <w:rPr>
+          <w:lang w:val="es-US"/>
+        </w:rPr>
+        <w:t xml:space="preserve"> </w:t>
+      </w:r>
+      <w:proofErr w:type="spellStart"/>
+      <w:r>
+        <w:rPr>
+          <w:lang w:val="es-US"/>
+        </w:rPr>
+        <w:t>comparrisons</w:t>
+      </w:r>
+      <w:proofErr w:type="spellEnd"/>
     </w:p>
     <w:p>
       <w:pPr>
@@ -2996,70 +3411,166 @@
           <w:rStyle w:val="HTMLCode"/>
           <w:rFonts w:eastAsiaTheme="majorEastAsia"/>
         </w:rPr>
-        <w:t>Δ $/sqft (Y REOVATION_SCORE vs N RENOVATION_SCORE) = Avg $/sqft(Y) − Avg $/sqft(N)</w:t>
-      </w:r>
-    </w:p>
-    <w:p>
-      <w:pPr>
-        <w:numPr>
-          <w:ilvl w:val="3"/>
-          <w:numId w:val="2"/>
-        </w:numPr>
-        <w:spacing w:before="100" w:beforeAutospacing="1" w:after="100" w:afterAutospacing="1"/>
-      </w:pPr>
+        <w:t>Δ $/</w:t>
+      </w:r>
+      <w:proofErr w:type="spellStart"/>
       <w:r>
         <w:rPr>
           <w:rStyle w:val="HTMLCode"/>
           <w:rFonts w:eastAsiaTheme="majorEastAsia"/>
         </w:rPr>
-        <w:t>Δ $/sqft (.5 vs N) = Avg $/sqft(.5) − Avg $/sqft(N)</w:t>
-      </w:r>
-    </w:p>
-    <w:p>
-      <w:pPr>
-        <w:numPr>
-          <w:ilvl w:val="3"/>
-          <w:numId w:val="2"/>
-        </w:numPr>
-        <w:spacing w:before="100" w:beforeAutospacing="1" w:after="100" w:afterAutospacing="1"/>
-      </w:pPr>
-      <w:r>
-        <w:t xml:space="preserve">Interquartile range: </w:t>
-      </w:r>
+        <w:t>sqft</w:t>
+      </w:r>
+      <w:proofErr w:type="spellEnd"/>
       <w:r>
         <w:rPr>
           <w:rStyle w:val="HTMLCode"/>
           <w:rFonts w:eastAsiaTheme="majorEastAsia"/>
         </w:rPr>
-        <w:t>25th to 75th percentile</w:t>
-      </w:r>
-    </w:p>
-    <w:p>
-      <w:pPr>
-        <w:numPr>
-          <w:ilvl w:val="3"/>
-          <w:numId w:val="2"/>
-        </w:numPr>
-        <w:spacing w:before="100" w:beforeAutospacing="1" w:after="100" w:afterAutospacing="1"/>
-      </w:pPr>
-      <w:r>
-        <w:t xml:space="preserve">Tails: </w:t>
-      </w:r>
+        <w:t xml:space="preserve"> (Y REOVATION_SCORE vs N RENOVATION_SCORE) = Avg $/</w:t>
+      </w:r>
+      <w:proofErr w:type="spellStart"/>
       <w:r>
         <w:rPr>
           <w:rStyle w:val="HTMLCode"/>
           <w:rFonts w:eastAsiaTheme="majorEastAsia"/>
         </w:rPr>
-        <w:t>10th–90th</w:t>
-      </w:r>
-      <w:r>
-        <w:t xml:space="preserve"> and </w:t>
-      </w:r>
+        <w:t>sqft</w:t>
+      </w:r>
+      <w:proofErr w:type="spellEnd"/>
       <w:r>
         <w:rPr>
           <w:rStyle w:val="HTMLCode"/>
           <w:rFonts w:eastAsiaTheme="majorEastAsia"/>
         </w:rPr>
+        <w:t>(Y) − Avg $/</w:t>
+      </w:r>
+      <w:proofErr w:type="spellStart"/>
+      <w:r>
+        <w:rPr>
+          <w:rStyle w:val="HTMLCode"/>
+          <w:rFonts w:eastAsiaTheme="majorEastAsia"/>
+        </w:rPr>
+        <w:t>sqft</w:t>
+      </w:r>
+      <w:proofErr w:type="spellEnd"/>
+      <w:r>
+        <w:rPr>
+          <w:rStyle w:val="HTMLCode"/>
+          <w:rFonts w:eastAsiaTheme="majorEastAsia"/>
+        </w:rPr>
+        <w:t>(N)</w:t>
+      </w:r>
+    </w:p>
+    <w:p>
+      <w:pPr>
+        <w:numPr>
+          <w:ilvl w:val="3"/>
+          <w:numId w:val="2"/>
+        </w:numPr>
+        <w:spacing w:before="100" w:beforeAutospacing="1" w:after="100" w:afterAutospacing="1"/>
+      </w:pPr>
+      <w:r>
+        <w:rPr>
+          <w:rStyle w:val="HTMLCode"/>
+          <w:rFonts w:eastAsiaTheme="majorEastAsia"/>
+        </w:rPr>
+        <w:t>Δ $/</w:t>
+      </w:r>
+      <w:proofErr w:type="spellStart"/>
+      <w:r>
+        <w:rPr>
+          <w:rStyle w:val="HTMLCode"/>
+          <w:rFonts w:eastAsiaTheme="majorEastAsia"/>
+        </w:rPr>
+        <w:t>sqft</w:t>
+      </w:r>
+      <w:proofErr w:type="spellEnd"/>
+      <w:r>
+        <w:rPr>
+          <w:rStyle w:val="HTMLCode"/>
+          <w:rFonts w:eastAsiaTheme="majorEastAsia"/>
+        </w:rPr>
+        <w:t xml:space="preserve"> (.5 vs N) = Avg $/</w:t>
+      </w:r>
+      <w:proofErr w:type="spellStart"/>
+      <w:r>
+        <w:rPr>
+          <w:rStyle w:val="HTMLCode"/>
+          <w:rFonts w:eastAsiaTheme="majorEastAsia"/>
+        </w:rPr>
+        <w:t>sqft</w:t>
+      </w:r>
+      <w:proofErr w:type="spellEnd"/>
+      <w:r>
+        <w:rPr>
+          <w:rStyle w:val="HTMLCode"/>
+          <w:rFonts w:eastAsiaTheme="majorEastAsia"/>
+        </w:rPr>
+        <w:t>(.5) − Avg $/</w:t>
+      </w:r>
+      <w:proofErr w:type="spellStart"/>
+      <w:r>
+        <w:rPr>
+          <w:rStyle w:val="HTMLCode"/>
+          <w:rFonts w:eastAsiaTheme="majorEastAsia"/>
+        </w:rPr>
+        <w:t>sqft</w:t>
+      </w:r>
+      <w:proofErr w:type="spellEnd"/>
+      <w:r>
+        <w:rPr>
+          <w:rStyle w:val="HTMLCode"/>
+          <w:rFonts w:eastAsiaTheme="majorEastAsia"/>
+        </w:rPr>
+        <w:t>(N)</w:t>
+      </w:r>
+    </w:p>
+    <w:p>
+      <w:pPr>
+        <w:numPr>
+          <w:ilvl w:val="3"/>
+          <w:numId w:val="2"/>
+        </w:numPr>
+        <w:spacing w:before="100" w:beforeAutospacing="1" w:after="100" w:afterAutospacing="1"/>
+      </w:pPr>
+      <w:r>
+        <w:t xml:space="preserve">Interquartile range: </w:t>
+      </w:r>
+      <w:r>
+        <w:rPr>
+          <w:rStyle w:val="HTMLCode"/>
+          <w:rFonts w:eastAsiaTheme="majorEastAsia"/>
+        </w:rPr>
+        <w:t>25th to 75th percentile</w:t>
+      </w:r>
+    </w:p>
+    <w:p>
+      <w:pPr>
+        <w:numPr>
+          <w:ilvl w:val="3"/>
+          <w:numId w:val="2"/>
+        </w:numPr>
+        <w:spacing w:before="100" w:beforeAutospacing="1" w:after="100" w:afterAutospacing="1"/>
+      </w:pPr>
+      <w:r>
+        <w:t xml:space="preserve">Tails: </w:t>
+      </w:r>
+      <w:r>
+        <w:rPr>
+          <w:rStyle w:val="HTMLCode"/>
+          <w:rFonts w:eastAsiaTheme="majorEastAsia"/>
+        </w:rPr>
+        <w:t>10th–90th</w:t>
+      </w:r>
+      <w:r>
+        <w:t xml:space="preserve"> and </w:t>
+      </w:r>
+      <w:r>
+        <w:rPr>
+          <w:rStyle w:val="HTMLCode"/>
+          <w:rFonts w:eastAsiaTheme="majorEastAsia"/>
+        </w:rPr>
         <w:t>5th–95th</w:t>
       </w:r>
       <w:r>
@@ -3112,6 +3623,207 @@
       </w:r>
     </w:p>
     <w:bookmarkEnd w:id="0"/>
+    <w:p/>
+    <w:p>
+      <w:r>
+        <w:lastRenderedPageBreak/>
+        <w:t xml:space="preserve">&gt; Remove mentions of v0-direct-comps.csv. It's </w:t>
+      </w:r>
+    </w:p>
+    <w:p>
+      <w:proofErr w:type="spellStart"/>
+      <w:r>
+        <w:t>irrelevent</w:t>
+      </w:r>
+      <w:proofErr w:type="spellEnd"/>
+      <w:r>
+        <w:t>. The files being uploaded are in</w:t>
+      </w:r>
+    </w:p>
+    <w:p>
+      <w:r>
+        <w:t>/Users/</w:t>
+      </w:r>
+      <w:proofErr w:type="spellStart"/>
+      <w:r>
+        <w:t>garrettsullivan</w:t>
+      </w:r>
+      <w:proofErr w:type="spellEnd"/>
+      <w:r>
+        <w:t>/Desktop/‼️/RE/</w:t>
+      </w:r>
+      <w:proofErr w:type="spellStart"/>
+      <w:r>
+        <w:t>RealtyONE</w:t>
+      </w:r>
+      <w:proofErr w:type="spellEnd"/>
+      <w:r>
+        <w:t>/MY</w:t>
+      </w:r>
+    </w:p>
+    <w:p>
+      <w:r>
+        <w:t xml:space="preserve"> LISTINGS/Mozingo 10.25/comps/THIS/. It should</w:t>
+      </w:r>
+    </w:p>
+    <w:p>
+      <w:r>
+        <w:t>preserve the order and the titling 1:1. 2. Check</w:t>
+      </w:r>
+    </w:p>
+    <w:p>
+      <w:r>
+        <w:t>again, it is absolutely a page in the</w:t>
+      </w:r>
+    </w:p>
+    <w:p>
+      <w:r>
+        <w:t>gsrealty-client-template.xlsx. You are</w:t>
+      </w:r>
+    </w:p>
+    <w:p>
+      <w:r>
+        <w:t>referencing an older version of and all</w:t>
+      </w:r>
+    </w:p>
+    <w:p>
+      <w:r>
+        <w:t>documentation needs to be updated as this</w:t>
+      </w:r>
+    </w:p>
+    <w:p>
+      <w:r>
+        <w:t>directory is only template that should be</w:t>
+      </w:r>
+    </w:p>
+    <w:p>
+      <w:r>
+        <w:t>referenced:</w:t>
+      </w:r>
+    </w:p>
+    <w:p>
+      <w:r>
+        <w:t>/Users/</w:t>
+      </w:r>
+      <w:proofErr w:type="spellStart"/>
+      <w:r>
+        <w:t>garrettsullivan</w:t>
+      </w:r>
+      <w:proofErr w:type="spellEnd"/>
+      <w:r>
+        <w:t>/Desktop/‼️/RE/</w:t>
+      </w:r>
+      <w:proofErr w:type="spellStart"/>
+      <w:r>
+        <w:t>RealtyONE</w:t>
+      </w:r>
+      <w:proofErr w:type="spellEnd"/>
+      <w:r>
+        <w:t>/MY</w:t>
+      </w:r>
+    </w:p>
+    <w:p>
+      <w:r>
+        <w:t xml:space="preserve"> LISTINGS/gsrealty-client-template.xlsx. 3.</w:t>
+      </w:r>
+    </w:p>
+    <w:p>
+      <w:r>
+        <w:t xml:space="preserve">Unsure, rephrase 4. </w:t>
+      </w:r>
+      <w:proofErr w:type="spellStart"/>
+      <w:r>
+        <w:t>Full_API_Call</w:t>
+      </w:r>
+      <w:proofErr w:type="spellEnd"/>
+      <w:r>
+        <w:t xml:space="preserve"> naming</w:t>
+      </w:r>
+    </w:p>
+    <w:p>
+      <w:r>
+        <w:t>convention is outdated, in the template we are</w:t>
+      </w:r>
+    </w:p>
+    <w:p>
+      <w:r>
+        <w:t>calling it Full-MCAO-API. Update all</w:t>
+      </w:r>
+    </w:p>
+    <w:p>
+      <w:r>
+        <w:t>documentation. 5. This was done through the UI</w:t>
+      </w:r>
+    </w:p>
+    <w:p>
+      <w:r>
+        <w:t>MLS Uploads page. I uploaded those in</w:t>
+      </w:r>
+    </w:p>
+    <w:p>
+      <w:r>
+        <w:t>/</w:t>
+      </w:r>
+      <w:proofErr w:type="gramStart"/>
+      <w:r>
+        <w:t>comps</w:t>
+      </w:r>
+      <w:proofErr w:type="gramEnd"/>
+      <w:r>
+        <w:t>/THIS/ and it returned the unaligned with</w:t>
+      </w:r>
+    </w:p>
+    <w:p>
+      <w:r>
+        <w:t>template</w:t>
+      </w:r>
+    </w:p>
+    <w:p>
+      <w:r>
+        <w:t>/Users/</w:t>
+      </w:r>
+      <w:proofErr w:type="spellStart"/>
+      <w:r>
+        <w:t>garrettsullivan</w:t>
+      </w:r>
+      <w:proofErr w:type="spellEnd"/>
+      <w:r>
+        <w:t>/Desktop/‼️/RE/</w:t>
+      </w:r>
+      <w:proofErr w:type="spellStart"/>
+      <w:r>
+        <w:t>RealtyONE</w:t>
+      </w:r>
+      <w:proofErr w:type="spellEnd"/>
+      <w:r>
+        <w:t>/MY</w:t>
+      </w:r>
+    </w:p>
+    <w:p>
+      <w:r>
+        <w:t xml:space="preserve"> LISTINGS/Mozingo 10.25/Uploads/Upload_Mozingo_20</w:t>
+      </w:r>
+    </w:p>
+    <w:p>
+      <w:r>
+        <w:t>25-10-24-1302.xlsx. Be sure to be reading the</w:t>
+      </w:r>
+    </w:p>
+    <w:p>
+      <w:r>
+        <w:t>most updated documentation, and changing the old</w:t>
+      </w:r>
+    </w:p>
+    <w:p>
+      <w:r>
+        <w:t>documentation as needed to create alignment.</w:t>
+      </w:r>
+    </w:p>
+    <w:p>
+      <w:r>
+        <w:t>ULTRATHINK</w:t>
+      </w:r>
+    </w:p>
     <w:p/>
     <w:p/>
     <w:p/>
@@ -3132,8 +3844,13 @@
     </w:p>
     <w:p>
       <w:r>
-        <w:t xml:space="preserve">  split up accordingly and expressly detailed in their</w:t>
-      </w:r>
+        <w:t xml:space="preserve">  split up accordingly and expressly detailed in </w:t>
+      </w:r>
+      <w:proofErr w:type="gramStart"/>
+      <w:r>
+        <w:t>their</w:t>
+      </w:r>
+      <w:proofErr w:type="gramEnd"/>
     </w:p>
     <w:p>
       <w:r>
@@ -3147,7 +3864,15 @@
     </w:p>
     <w:p>
       <w:r>
-        <w:t xml:space="preserve">  Direct Subdivision Comps' in MLS-Resi-Comps Column A</w:t>
+        <w:t xml:space="preserve">  Direct Subdivision </w:t>
+      </w:r>
+      <w:proofErr w:type="gramStart"/>
+      <w:r>
+        <w:t>Comps'</w:t>
+      </w:r>
+      <w:proofErr w:type="gramEnd"/>
+      <w:r>
+        <w:t xml:space="preserve"> in MLS-Resi-Comps Column A</w:t>
       </w:r>
     </w:p>
     <w:p>
@@ -3162,7 +3887,15 @@
     </w:p>
     <w:p>
       <w:r>
-        <w:t xml:space="preserve">  'Residential Leaase 3yr Direct Subdivision Comps'. For</w:t>
+        <w:t xml:space="preserve">  'Residential </w:t>
+      </w:r>
+      <w:proofErr w:type="spellStart"/>
+      <w:r>
+        <w:t>Leaase</w:t>
+      </w:r>
+      <w:proofErr w:type="spellEnd"/>
+      <w:r>
+        <w:t xml:space="preserve"> 3yr Direct Subdivision Comps'. For</w:t>
       </w:r>
     </w:p>
     <w:p>
@@ -3260,7 +3993,21 @@
         <w:rPr>
           <w:highlight w:val="yellow"/>
         </w:rPr>
-        <w:t xml:space="preserve">Notion SOP shared via the Admin dash where SaaS clients can edit what they see fit for the </w:t>
+        <w:t xml:space="preserve">Notion SOP shared via the </w:t>
+      </w:r>
+      <w:proofErr w:type="gramStart"/>
+      <w:r>
+        <w:rPr>
+          <w:highlight w:val="yellow"/>
+        </w:rPr>
+        <w:t>Admin</w:t>
+      </w:r>
+      <w:proofErr w:type="gramEnd"/>
+      <w:r>
+        <w:rPr>
+          <w:highlight w:val="yellow"/>
+        </w:rPr>
+        <w:t xml:space="preserve"> dash where SaaS clients can edit what they see fit for the </w:t>
       </w:r>
     </w:p>
     <w:p>
@@ -3296,7 +4043,21 @@
         <w:rPr>
           <w:highlight w:val="yellow"/>
         </w:rPr>
-        <w:t xml:space="preserve">Upon ‘Generate’ a new upload, create a update for *new* page of UI site ‘Admin Analysis Dashboard’. This should have a (Google Maps or Tableau?) with only values from Analysis marked ‘COMPS-Y-N’ field with value of ‘Y’. </w:t>
+        <w:t xml:space="preserve">Upon ‘Generate’ a new upload, create </w:t>
+      </w:r>
+      <w:proofErr w:type="gramStart"/>
+      <w:r>
+        <w:rPr>
+          <w:highlight w:val="yellow"/>
+        </w:rPr>
+        <w:t>a</w:t>
+      </w:r>
+      <w:proofErr w:type="gramEnd"/>
+      <w:r>
+        <w:rPr>
+          <w:highlight w:val="yellow"/>
+        </w:rPr>
+        <w:t xml:space="preserve"> update for *new* page of UI site ‘Admin Analysis Dashboard’. This should have a (Google Maps or Tableau?) with only values from Analysis marked ‘COMPS-Y-N’ field with value of ‘Y’. </w:t>
       </w:r>
     </w:p>
     <w:p>
@@ -3356,7 +4117,21 @@
         <w:rPr>
           <w:highlight w:val="yellow"/>
         </w:rPr>
-        <w:t xml:space="preserve">There has to be a manual point as there is no way to scrape MLS pictures for RENOVATE_SCORE to either individual UI Rank or ML train. I don’t even think there’s a way to PULL the link </w:t>
+        <w:t xml:space="preserve">There </w:t>
+      </w:r>
+      <w:proofErr w:type="gramStart"/>
+      <w:r>
+        <w:rPr>
+          <w:highlight w:val="yellow"/>
+        </w:rPr>
+        <w:t>has to</w:t>
+      </w:r>
+      <w:proofErr w:type="gramEnd"/>
+      <w:r>
+        <w:rPr>
+          <w:highlight w:val="yellow"/>
+        </w:rPr>
+        <w:t xml:space="preserve"> be a manual point as there is no way to scrape MLS pictures for RENOVATE_SCORE to either individual UI Rank or ML train. I don’t even think there’s a way to PULL the link </w:t>
       </w:r>
       <w:r>
         <w:rPr>
@@ -3446,50 +4221,280 @@
         <w:rPr>
           <w:highlight w:val="yellow"/>
         </w:rPr>
-        <w:t xml:space="preserve">but rather have a Bot auto-scroll the Details print-off WITH pictures. In-real-time have a feed (literal camera recording a screen) that goes to another Monitoring device, because the </w:t>
-      </w:r>
-      <w:r>
-        <w:rPr>
+        <w:t>but rather have a Bot auto-scroll the Details print-off WITH pictures. In-real-time have a feed (literal camera recording a screen) that goes to another Monitoring device, because the rate of scroll &amp; time</w:t>
+      </w:r>
+      <w:r>
+        <w:rPr>
+          <w:highlight w:val="yellow"/>
+        </w:rPr>
+        <w:t>line-aware data table</w:t>
+      </w:r>
+      <w:r>
+        <w:rPr>
+          <w:highlight w:val="yellow"/>
+        </w:rPr>
+        <w:t xml:space="preserve"> of a simple Monitoring Rank-UI could record user responses</w:t>
+      </w:r>
+      <w:r>
+        <w:rPr>
+          <w:highlight w:val="yellow"/>
+        </w:rPr>
+        <w:t xml:space="preserve"> (Y,.5,N) </w:t>
+      </w:r>
+      <w:r>
+        <w:rPr>
+          <w:highlight w:val="yellow"/>
+        </w:rPr>
+        <w:t>, it could log &amp; note for a UPLOAD_RENO_SCORE.xlsx for final confirmation before processing export file ‘COMPLETE_RENO_SCORE.xlsx’ that ultimately gives ‘</w:t>
+      </w:r>
+      <w:r>
+        <w:rPr>
+          <w:highlight w:val="yellow"/>
+        </w:rPr>
+        <w:t>final</w:t>
+      </w:r>
+      <w:r>
+        <w:rPr>
+          <w:highlight w:val="yellow"/>
+        </w:rPr>
+        <w:t>.xlsx’</w:t>
+      </w:r>
+    </w:p>
+    <w:p>
+      <w:pPr>
+        <w:pStyle w:val="ListParagraph"/>
+        <w:numPr>
+          <w:ilvl w:val="1"/>
+          <w:numId w:val="2"/>
+        </w:numPr>
+        <w:rPr>
+          <w:highlight w:val="yellow"/>
+        </w:rPr>
+      </w:pPr>
+      <w:r>
+        <w:rPr>
+          <w:highlight w:val="yellow"/>
+        </w:rPr>
+        <w:t>Cromford Report bring in:</w:t>
+      </w:r>
+    </w:p>
+    <w:p>
+      <w:pPr>
+        <w:pStyle w:val="ListParagraph"/>
+        <w:numPr>
+          <w:ilvl w:val="2"/>
+          <w:numId w:val="2"/>
+        </w:numPr>
+        <w:rPr>
+          <w:highlight w:val="yellow"/>
+        </w:rPr>
+      </w:pPr>
+      <w:r>
+        <w:rPr>
+          <w:highlight w:val="yellow"/>
+        </w:rPr>
+        <w:t>At least one</w:t>
+      </w:r>
+    </w:p>
+    <w:p>
+      <w:pPr>
+        <w:pStyle w:val="ListParagraph"/>
+        <w:numPr>
+          <w:ilvl w:val="1"/>
+          <w:numId w:val="2"/>
+        </w:numPr>
+        <w:rPr>
+          <w:highlight w:val="yellow"/>
+        </w:rPr>
+      </w:pPr>
+      <w:proofErr w:type="spellStart"/>
+      <w:r>
+        <w:rPr>
+          <w:highlight w:val="yellow"/>
+        </w:rPr>
+        <w:t>PropertyRadar</w:t>
+      </w:r>
+      <w:proofErr w:type="spellEnd"/>
+      <w:r>
+        <w:rPr>
+          <w:highlight w:val="yellow"/>
+        </w:rPr>
+        <w:t xml:space="preserve"> – The template has been updated as to not include the columns AD through AO in Analysis of the Upload output file. </w:t>
+      </w:r>
+      <w:proofErr w:type="gramStart"/>
+      <w:r>
+        <w:rPr>
+          <w:highlight w:val="yellow"/>
+        </w:rPr>
+        <w:t>Instead</w:t>
+      </w:r>
+      <w:proofErr w:type="gramEnd"/>
+      <w:r>
+        <w:rPr>
+          <w:highlight w:val="yellow"/>
+        </w:rPr>
+        <w:t xml:space="preserve"> we are introducing a second excel file to be made </w:t>
+      </w:r>
+      <w:r>
+        <w:rPr>
+          <w:highlight w:val="yellow"/>
+        </w:rPr>
+        <w:t xml:space="preserve">upload option to be made </w:t>
+      </w:r>
+      <w:r>
+        <w:rPr>
+          <w:highlight w:val="yellow"/>
+        </w:rPr>
+        <w:t xml:space="preserve">available from the </w:t>
+      </w:r>
+      <w:proofErr w:type="spellStart"/>
+      <w:r>
+        <w:rPr>
+          <w:highlight w:val="yellow"/>
+        </w:rPr>
+        <w:t>ReportIt</w:t>
+      </w:r>
+      <w:proofErr w:type="spellEnd"/>
+      <w:r>
+        <w:rPr>
+          <w:highlight w:val="yellow"/>
+        </w:rPr>
+        <w:t xml:space="preserve"> page, </w:t>
+      </w:r>
+      <w:r>
+        <w:rPr>
+          <w:highlight w:val="yellow"/>
+        </w:rPr>
+        <w:t>the</w:t>
+      </w:r>
+      <w:r>
+        <w:rPr>
+          <w:highlight w:val="yellow"/>
+        </w:rPr>
+        <w:t xml:space="preserve"> template is called ‘Upload-template-PropertyRadar.xlsx’ at </w:t>
+      </w:r>
+      <w:r>
+        <w:t>/Users/</w:t>
+      </w:r>
+      <w:proofErr w:type="spellStart"/>
+      <w:r>
+        <w:t>garrettsullivan</w:t>
+      </w:r>
+      <w:proofErr w:type="spellEnd"/>
+      <w:r>
+        <w:t>/Desktop/AUTOMATE/Vibe Code/Wabbit/clients/sullivan_realestate/Actual/apps/gsrealty-client/Upload-template-PropertyRadar.xlsx</w:t>
+      </w:r>
+      <w:r>
+        <w:t>.</w:t>
+      </w:r>
+      <w:r>
+        <w:t xml:space="preserve"> Make sure it anticipates that this is the same logic that was once in our other template from </w:t>
+      </w:r>
+      <w:proofErr w:type="spellStart"/>
+      <w:r>
+        <w:t>gs</w:t>
+      </w:r>
+      <w:proofErr w:type="spellEnd"/>
+      <w:r>
+        <w:t xml:space="preserve">-realty-client: </w:t>
+      </w:r>
+      <w:r>
+        <w:t>/Users/</w:t>
+      </w:r>
+      <w:proofErr w:type="spellStart"/>
+      <w:r>
+        <w:t>garrettsullivan</w:t>
+      </w:r>
+      <w:proofErr w:type="spellEnd"/>
+      <w:r>
+        <w:t>/Desktop/AUTOMATE/Vibe Code/Wabbit/clients/sullivan_realestate/Actual/apps/gsrealty-client/gsrealty-client-template.xlsx</w:t>
+      </w:r>
+      <w:r>
+        <w:t xml:space="preserve">. </w:t>
+      </w:r>
+      <w:r>
+        <w:t xml:space="preserve">Please update the UI of </w:t>
+      </w:r>
+      <w:proofErr w:type="spellStart"/>
+      <w:r>
+        <w:t>ReportIt</w:t>
+      </w:r>
+      <w:proofErr w:type="spellEnd"/>
+      <w:r>
+        <w:t>.</w:t>
+      </w:r>
+      <w:r>
+        <w:t xml:space="preserve"> </w:t>
+      </w:r>
+    </w:p>
+    <w:p>
+      <w:pPr>
+        <w:pStyle w:val="ListParagraph"/>
+        <w:numPr>
+          <w:ilvl w:val="1"/>
+          <w:numId w:val="2"/>
+        </w:numPr>
+        <w:rPr>
+          <w:highlight w:val="yellow"/>
+        </w:rPr>
+      </w:pPr>
+      <w:proofErr w:type="spellStart"/>
+      <w:r>
+        <w:rPr>
+          <w:highlight w:val="yellow"/>
+        </w:rPr>
+        <w:t>AirDNA</w:t>
+      </w:r>
+      <w:proofErr w:type="spellEnd"/>
+      <w:r>
+        <w:rPr>
+          <w:highlight w:val="yellow"/>
+        </w:rPr>
+        <w:t xml:space="preserve"> STR’s</w:t>
+      </w:r>
+    </w:p>
+    <w:p>
+      <w:pPr>
+        <w:pStyle w:val="ListParagraph"/>
+        <w:numPr>
+          <w:ilvl w:val="1"/>
+          <w:numId w:val="2"/>
+        </w:numPr>
+        <w:rPr>
+          <w:strike/>
+          <w:highlight w:val="yellow"/>
+        </w:rPr>
+      </w:pPr>
+      <w:r>
+        <w:rPr>
+          <w:strike/>
           <w:highlight w:val="yellow"/>
         </w:rPr>
         <w:lastRenderedPageBreak/>
-        <w:t>rate of scroll &amp; time</w:t>
-      </w:r>
-      <w:r>
-        <w:rPr>
-          <w:highlight w:val="yellow"/>
-        </w:rPr>
-        <w:t>line-aware data table</w:t>
-      </w:r>
-      <w:r>
-        <w:rPr>
-          <w:highlight w:val="yellow"/>
-        </w:rPr>
-        <w:t xml:space="preserve"> of a simple Monitoring Rank-UI could record user responses</w:t>
-      </w:r>
-      <w:r>
-        <w:rPr>
-          <w:highlight w:val="yellow"/>
-        </w:rPr>
-        <w:t xml:space="preserve"> (Y,.5,N) </w:t>
-      </w:r>
-      <w:r>
-        <w:rPr>
-          <w:highlight w:val="yellow"/>
-        </w:rPr>
-        <w:t>, it could log &amp; note for a UPLOAD_RENO_SCORE.xlsx for final confirmation before processing export file ‘COMPLETE_RENO_SCORE.xlsx’ that ultimately gives ‘</w:t>
-      </w:r>
-      <w:r>
-        <w:rPr>
-          <w:highlight w:val="yellow"/>
-        </w:rPr>
-        <w:t>final</w:t>
-      </w:r>
-      <w:r>
-        <w:rPr>
-          <w:highlight w:val="yellow"/>
-        </w:rPr>
-        <w:t>.xlsx’</w:t>
+        <w:t xml:space="preserve">IMPORTANT: Update the MCAO Lookup page with same logic for </w:t>
+      </w:r>
+      <w:r>
+        <w:rPr>
+          <w:strike/>
+          <w:highlight w:val="yellow"/>
+        </w:rPr>
+        <w:t xml:space="preserve">apn_lookup.py as in the MLS Upload page. This will make it so that only a FULL_ADDRESS is needed and not </w:t>
+      </w:r>
+      <w:proofErr w:type="gramStart"/>
+      <w:r>
+        <w:rPr>
+          <w:strike/>
+          <w:highlight w:val="yellow"/>
+        </w:rPr>
+        <w:t>a</w:t>
+      </w:r>
+      <w:proofErr w:type="gramEnd"/>
+      <w:r>
+        <w:rPr>
+          <w:strike/>
+          <w:highlight w:val="yellow"/>
+        </w:rPr>
+        <w:t xml:space="preserve"> APN needed. </w:t>
       </w:r>
     </w:p>
     <w:p>
@@ -3500,75 +4505,17 @@
           <w:numId w:val="2"/>
         </w:numPr>
         <w:rPr>
-          <w:highlight w:val="yellow"/>
-        </w:rPr>
-      </w:pPr>
-      <w:r>
-        <w:rPr>
-          <w:highlight w:val="yellow"/>
-        </w:rPr>
-        <w:t>Cromford Report bring in:</w:t>
-      </w:r>
-    </w:p>
-    <w:p>
-      <w:pPr>
-        <w:pStyle w:val="ListParagraph"/>
-        <w:numPr>
-          <w:ilvl w:val="2"/>
-          <w:numId w:val="2"/>
-        </w:numPr>
-        <w:rPr>
-          <w:highlight w:val="yellow"/>
-        </w:rPr>
-      </w:pPr>
-      <w:r>
-        <w:rPr>
-          <w:highlight w:val="yellow"/>
-        </w:rPr>
-        <w:t>At least one</w:t>
-      </w:r>
-    </w:p>
-    <w:p>
-      <w:pPr>
-        <w:pStyle w:val="ListParagraph"/>
-        <w:numPr>
-          <w:ilvl w:val="1"/>
-          <w:numId w:val="2"/>
-        </w:numPr>
-        <w:rPr>
-          <w:highlight w:val="yellow"/>
-        </w:rPr>
-      </w:pPr>
-      <w:r>
-        <w:rPr>
-          <w:highlight w:val="yellow"/>
-        </w:rPr>
-        <w:t>PropertyRadar</w:t>
-      </w:r>
-    </w:p>
-    <w:p>
-      <w:pPr>
-        <w:pStyle w:val="ListParagraph"/>
-        <w:numPr>
-          <w:ilvl w:val="1"/>
-          <w:numId w:val="2"/>
-        </w:numPr>
-        <w:rPr>
-          <w:highlight w:val="yellow"/>
-        </w:rPr>
-      </w:pPr>
-      <w:r>
-        <w:rPr>
-          <w:highlight w:val="yellow"/>
-        </w:rPr>
-        <w:t>AirDNA STR’s</w:t>
-      </w:r>
+          <w:strike/>
+          <w:highlight w:val="yellow"/>
+        </w:rPr>
+      </w:pPr>
     </w:p>
     <w:p>
       <w:pPr>
         <w:pStyle w:val="ListParagraph"/>
         <w:ind w:left="2160"/>
         <w:rPr>
+          <w:strike/>
           <w:highlight w:val="yellow"/>
         </w:rPr>
       </w:pPr>
@@ -3858,7 +4805,21 @@
         <w:rPr>
           <w:highlight w:val="yellow"/>
         </w:rPr>
-        <w:t>2- Residential LeaseDefault for Dates range:</w:t>
+        <w:t xml:space="preserve">2- Residential </w:t>
+      </w:r>
+      <w:proofErr w:type="spellStart"/>
+      <w:r>
+        <w:rPr>
+          <w:highlight w:val="yellow"/>
+        </w:rPr>
+        <w:t>LeaseDefault</w:t>
+      </w:r>
+      <w:proofErr w:type="spellEnd"/>
+      <w:r>
+        <w:rPr>
+          <w:highlight w:val="yellow"/>
+        </w:rPr>
+        <w:t xml:space="preserve"> for Dates range:</w:t>
       </w:r>
     </w:p>
     <w:p>
@@ -3930,41 +4891,41 @@
         <w:rPr>
           <w:highlight w:val="yellow"/>
         </w:rPr>
+        <w:t>Temp Off Market Date = 12 months</w:t>
+      </w:r>
+    </w:p>
+    <w:p>
+      <w:pPr>
+        <w:pStyle w:val="ListParagraph"/>
+        <w:numPr>
+          <w:ilvl w:val="2"/>
+          <w:numId w:val="2"/>
+        </w:numPr>
+        <w:rPr>
+          <w:highlight w:val="yellow"/>
+        </w:rPr>
+      </w:pPr>
+      <w:r>
+        <w:rPr>
+          <w:highlight w:val="yellow"/>
+        </w:rPr>
+        <w:t>Cancel Date = 12 months</w:t>
+      </w:r>
+    </w:p>
+    <w:p>
+      <w:pPr>
+        <w:pStyle w:val="ListParagraph"/>
+        <w:ind w:left="1440"/>
+        <w:rPr>
+          <w:highlight w:val="yellow"/>
+        </w:rPr>
+      </w:pPr>
+      <w:r>
+        <w:rPr>
+          <w:noProof/>
+          <w:highlight w:val="yellow"/>
+        </w:rPr>
         <w:lastRenderedPageBreak/>
-        <w:t>Temp Off Market Date = 12 months</w:t>
-      </w:r>
-    </w:p>
-    <w:p>
-      <w:pPr>
-        <w:pStyle w:val="ListParagraph"/>
-        <w:numPr>
-          <w:ilvl w:val="2"/>
-          <w:numId w:val="2"/>
-        </w:numPr>
-        <w:rPr>
-          <w:highlight w:val="yellow"/>
-        </w:rPr>
-      </w:pPr>
-      <w:r>
-        <w:rPr>
-          <w:highlight w:val="yellow"/>
-        </w:rPr>
-        <w:t>Cancel Date = 12 months</w:t>
-      </w:r>
-    </w:p>
-    <w:p>
-      <w:pPr>
-        <w:pStyle w:val="ListParagraph"/>
-        <w:ind w:left="1440"/>
-        <w:rPr>
-          <w:highlight w:val="yellow"/>
-        </w:rPr>
-      </w:pPr>
-      <w:r>
-        <w:rPr>
-          <w:noProof/>
-          <w:highlight w:val="yellow"/>
-        </w:rPr>
         <w:drawing>
           <wp:inline distT="0" distB="0" distL="0" distR="0" wp14:anchorId="04B5167D" wp14:editId="6ED3B64E">
             <wp:extent cx="2420601" cy="2394712"/>
@@ -4163,31 +5124,59 @@
         <w:rPr>
           <w:color w:val="EE0000"/>
         </w:rPr>
-        <w:t>The direct subdivision comps is good to have a T-36 (3 years) as it can give a snapshot to direct comps better &amp; chart over time when comparing to overall market trends.</w:t>
-      </w:r>
-    </w:p>
-    <w:p>
-      <w:pPr>
-        <w:pStyle w:val="ListParagraph"/>
-        <w:numPr>
-          <w:ilvl w:val="2"/>
-          <w:numId w:val="2"/>
-        </w:numPr>
+        <w:t xml:space="preserve">The direct subdivision comps </w:t>
+      </w:r>
+      <w:proofErr w:type="gramStart"/>
+      <w:r>
         <w:rPr>
           <w:color w:val="EE0000"/>
         </w:rPr>
-      </w:pPr>
+        <w:t>is</w:t>
+      </w:r>
+      <w:proofErr w:type="gramEnd"/>
       <w:r>
         <w:rPr>
           <w:color w:val="EE0000"/>
         </w:rPr>
+        <w:t xml:space="preserve"> good to have a T-36 (3 years) as it can give a snapshot to direct comps better &amp; chart over time when comparing to overall market trends.</w:t>
+      </w:r>
+    </w:p>
+    <w:p>
+      <w:pPr>
+        <w:pStyle w:val="ListParagraph"/>
+        <w:numPr>
+          <w:ilvl w:val="2"/>
+          <w:numId w:val="2"/>
+        </w:numPr>
+        <w:rPr>
+          <w:color w:val="EE0000"/>
+        </w:rPr>
+      </w:pPr>
+      <w:r>
+        <w:rPr>
+          <w:color w:val="EE0000"/>
+        </w:rPr>
         <w:t>What if shows negative</w:t>
       </w:r>
       <w:r>
         <w:rPr>
           <w:color w:val="EE0000"/>
         </w:rPr>
-        <w:t xml:space="preserve"> point to sell? Then, all the more reason to say Hey the market’s tougher, let’s bring a stronger product to market.</w:t>
+        <w:t xml:space="preserve"> point to sell? Then, </w:t>
+      </w:r>
+      <w:proofErr w:type="gramStart"/>
+      <w:r>
+        <w:rPr>
+          <w:color w:val="EE0000"/>
+        </w:rPr>
+        <w:t>all the more</w:t>
+      </w:r>
+      <w:proofErr w:type="gramEnd"/>
+      <w:r>
+        <w:rPr>
+          <w:color w:val="EE0000"/>
+        </w:rPr>
+        <w:t xml:space="preserve"> reason to say Hey the market’s tougher, let’s bring a stronger product to market.</w:t>
       </w:r>
     </w:p>
     <w:p>

</xml_diff>

<commit_message>
Got Subject Property aligned, couple data quality edits next for Analysis page. Next up: ensure proper reporting from other UI ReportIt page.
</commit_message>
<xml_diff>
--- a/apps/gsrealty-client/GS-realty-client-SOP.docx
+++ b/apps/gsrealty-client/GS-realty-client-SOP.docx
@@ -19,9 +19,14 @@
           <w:numId w:val="1"/>
         </w:numPr>
       </w:pPr>
-      <w:r>
-        <w:t>Overview</w:t>
-      </w:r>
+      <w:hyperlink w:anchor="overview" w:history="1">
+        <w:r>
+          <w:rPr>
+            <w:rStyle w:val="Hyperlink"/>
+          </w:rPr>
+          <w:t>Overview</w:t>
+        </w:r>
+      </w:hyperlink>
     </w:p>
     <w:p>
       <w:pPr>
@@ -31,21 +36,38 @@
           <w:numId w:val="1"/>
         </w:numPr>
       </w:pPr>
-      <w:r>
-        <w:t>Template Sheet: ‘</w:t>
-      </w:r>
-      <w:r>
-        <w:t>MLS</w:t>
-      </w:r>
-      <w:r>
-        <w:t>-</w:t>
-      </w:r>
-      <w:r>
-        <w:t>C</w:t>
-      </w:r>
-      <w:r>
-        <w:t>omps’</w:t>
-      </w:r>
+      <w:hyperlink w:anchor="mlscomps" w:history="1">
+        <w:r>
+          <w:rPr>
+            <w:rStyle w:val="Hyperlink"/>
+          </w:rPr>
+          <w:t>Template Sheet: ‘</w:t>
+        </w:r>
+        <w:r>
+          <w:rPr>
+            <w:rStyle w:val="Hyperlink"/>
+          </w:rPr>
+          <w:t>MLS</w:t>
+        </w:r>
+        <w:r>
+          <w:rPr>
+            <w:rStyle w:val="Hyperlink"/>
+          </w:rPr>
+          <w:t>-</w:t>
+        </w:r>
+        <w:r>
+          <w:rPr>
+            <w:rStyle w:val="Hyperlink"/>
+          </w:rPr>
+          <w:t>C</w:t>
+        </w:r>
+        <w:r>
+          <w:rPr>
+            <w:rStyle w:val="Hyperlink"/>
+          </w:rPr>
+          <w:t>omps’</w:t>
+        </w:r>
+      </w:hyperlink>
     </w:p>
     <w:p>
       <w:pPr>
@@ -55,12 +77,20 @@
           <w:numId w:val="1"/>
         </w:numPr>
       </w:pPr>
-      <w:r>
-        <w:t>Template Sheet: ‘</w:t>
-      </w:r>
-      <w:r>
-        <w:t>Full-MCAO-API’</w:t>
-      </w:r>
+      <w:hyperlink w:anchor="macoapi" w:history="1">
+        <w:r>
+          <w:rPr>
+            <w:rStyle w:val="Hyperlink"/>
+          </w:rPr>
+          <w:t>Template Sheet: ‘</w:t>
+        </w:r>
+        <w:r>
+          <w:rPr>
+            <w:rStyle w:val="Hyperlink"/>
+          </w:rPr>
+          <w:t>Full-MCAO-API’</w:t>
+        </w:r>
+      </w:hyperlink>
     </w:p>
     <w:p>
       <w:pPr>
@@ -70,12 +100,20 @@
           <w:numId w:val="1"/>
         </w:numPr>
       </w:pPr>
-      <w:r>
-        <w:t>Template Sheet: ‘</w:t>
-      </w:r>
-      <w:r>
-        <w:t>Analysis’</w:t>
-      </w:r>
+      <w:hyperlink w:anchor="analysis" w:history="1">
+        <w:r>
+          <w:rPr>
+            <w:rStyle w:val="Hyperlink"/>
+          </w:rPr>
+          <w:t>Template Sheet: ‘</w:t>
+        </w:r>
+        <w:r>
+          <w:rPr>
+            <w:rStyle w:val="Hyperlink"/>
+          </w:rPr>
+          <w:t>Analysis’</w:t>
+        </w:r>
+      </w:hyperlink>
     </w:p>
     <w:p>
       <w:pPr>
@@ -85,16 +123,22 @@
           <w:numId w:val="1"/>
         </w:numPr>
       </w:pPr>
-      <w:r>
-        <w:t xml:space="preserve">New UI upload: </w:t>
-      </w:r>
-      <w:r>
-        <w:rPr>
-          <w:i/>
-          <w:iCs/>
-        </w:rPr>
-        <w:t>Complete_LastName_Timestamp.xlsx</w:t>
-      </w:r>
+      <w:hyperlink w:anchor="newui" w:history="1">
+        <w:r>
+          <w:rPr>
+            <w:rStyle w:val="Hyperlink"/>
+          </w:rPr>
+          <w:t xml:space="preserve">New UI upload: </w:t>
+        </w:r>
+        <w:r>
+          <w:rPr>
+            <w:rStyle w:val="Hyperlink"/>
+            <w:i/>
+            <w:iCs/>
+          </w:rPr>
+          <w:t>Complete_LastName_Timestamp.xlsx</w:t>
+        </w:r>
+      </w:hyperlink>
     </w:p>
     <w:p>
       <w:pPr>
@@ -108,7 +152,22 @@
         </w:pBdr>
       </w:pPr>
       <w:r>
+        <w:fldChar w:fldCharType="begin"/>
+      </w:r>
+      <w:r>
+        <w:instrText>HYPERLINK  \l "outstanding"</w:instrText>
+      </w:r>
+      <w:r>
+        <w:fldChar w:fldCharType="separate"/>
+      </w:r>
+      <w:r>
+        <w:rPr>
+          <w:rStyle w:val="Hyperlink"/>
+        </w:rPr>
         <w:t>Outstanding To-do</w:t>
+      </w:r>
+      <w:r>
+        <w:fldChar w:fldCharType="end"/>
       </w:r>
     </w:p>
     <w:p/>
@@ -126,6 +185,7 @@
         </w:rPr>
       </w:pPr>
       <w:bookmarkStart w:id="0" w:name="OLE_LINK1"/>
+      <w:bookmarkStart w:id="1" w:name="overview"/>
       <w:r>
         <w:rPr>
           <w:b/>
@@ -134,6 +194,7 @@
         <w:t>Overview</w:t>
       </w:r>
     </w:p>
+    <w:bookmarkEnd w:id="1"/>
     <w:p>
       <w:pPr>
         <w:pStyle w:val="ListParagraph"/>
@@ -770,6 +831,7 @@
           <w:bCs/>
         </w:rPr>
       </w:pPr>
+      <w:bookmarkStart w:id="2" w:name="mlscomps"/>
       <w:r>
         <w:rPr>
           <w:b/>
@@ -814,6 +876,7 @@
         <w:t>’</w:t>
       </w:r>
     </w:p>
+    <w:bookmarkEnd w:id="2"/>
     <w:p>
       <w:pPr>
         <w:pStyle w:val="ListParagraph"/>
@@ -1877,6 +1940,7 @@
           <w:bCs/>
         </w:rPr>
       </w:pPr>
+      <w:bookmarkStart w:id="3" w:name="macoapi"/>
       <w:r>
         <w:rPr>
           <w:b/>
@@ -1885,6 +1949,7 @@
         <w:t>Template Sheet: ‘Full-MCAO-API’</w:t>
       </w:r>
     </w:p>
+    <w:bookmarkEnd w:id="3"/>
     <w:p>
       <w:pPr>
         <w:pStyle w:val="ListParagraph"/>
@@ -1979,6 +2044,7 @@
           <w:iCs/>
         </w:rPr>
       </w:pPr>
+      <w:bookmarkStart w:id="4" w:name="analysis"/>
       <w:r>
         <w:rPr>
           <w:b/>
@@ -1989,6 +2055,7 @@
         <w:t xml:space="preserve">Template Sheet: ‘Analysis’ </w:t>
       </w:r>
     </w:p>
+    <w:bookmarkEnd w:id="4"/>
     <w:p>
       <w:pPr>
         <w:pStyle w:val="ListParagraph"/>
@@ -2935,6 +3002,7 @@
           <w:iCs/>
         </w:rPr>
       </w:pPr>
+      <w:bookmarkStart w:id="5" w:name="newui"/>
       <w:r>
         <w:rPr>
           <w:b/>
@@ -2981,6 +3049,7 @@
         <w:t>.xlsx</w:t>
       </w:r>
     </w:p>
+    <w:bookmarkEnd w:id="5"/>
     <w:p>
       <w:pPr>
         <w:pStyle w:val="ListParagraph"/>
@@ -3947,6 +4016,7 @@
           <w:highlight w:val="yellow"/>
         </w:rPr>
       </w:pPr>
+      <w:bookmarkStart w:id="6" w:name="outstanding"/>
       <w:r>
         <w:rPr>
           <w:highlight w:val="yellow"/>
@@ -3960,6 +4030,7 @@
         <w:t>To-do</w:t>
       </w:r>
     </w:p>
+    <w:bookmarkEnd w:id="6"/>
     <w:p>
       <w:pPr>
         <w:pStyle w:val="ListParagraph"/>
@@ -6606,6 +6677,29 @@
       <w:iCs/>
     </w:rPr>
   </w:style>
+  <w:style w:type="character" w:styleId="Hyperlink">
+    <w:name w:val="Hyperlink"/>
+    <w:basedOn w:val="DefaultParagraphFont"/>
+    <w:uiPriority w:val="99"/>
+    <w:unhideWhenUsed/>
+    <w:rsid w:val="0066257F"/>
+    <w:rPr>
+      <w:color w:val="467886" w:themeColor="hyperlink"/>
+      <w:u w:val="single"/>
+    </w:rPr>
+  </w:style>
+  <w:style w:type="character" w:styleId="UnresolvedMention">
+    <w:name w:val="Unresolved Mention"/>
+    <w:basedOn w:val="DefaultParagraphFont"/>
+    <w:uiPriority w:val="99"/>
+    <w:semiHidden/>
+    <w:unhideWhenUsed/>
+    <w:rsid w:val="0066257F"/>
+    <w:rPr>
+      <w:color w:val="605E5C"/>
+      <w:shd w:val="clear" w:color="auto" w:fill="E1DFDD"/>
+    </w:rPr>
+  </w:style>
 </w:styles>
 </file>
 

</xml_diff>

<commit_message>
done with MLS Uploads
</commit_message>
<xml_diff>
--- a/apps/gsrealty-client/GS-realty-client-SOP.docx
+++ b/apps/gsrealty-client/GS-realty-client-SOP.docx
@@ -151,24 +151,14 @@
           <w:bottom w:val="single" w:sz="12" w:space="1" w:color="auto"/>
         </w:pBdr>
       </w:pPr>
-      <w:r>
-        <w:fldChar w:fldCharType="begin"/>
-      </w:r>
-      <w:r>
-        <w:instrText>HYPERLINK  \l "outstanding"</w:instrText>
-      </w:r>
-      <w:r>
-        <w:fldChar w:fldCharType="separate"/>
-      </w:r>
-      <w:r>
-        <w:rPr>
-          <w:rStyle w:val="Hyperlink"/>
-        </w:rPr>
-        <w:t>Outstanding To-do</w:t>
-      </w:r>
-      <w:r>
-        <w:fldChar w:fldCharType="end"/>
-      </w:r>
+      <w:hyperlink w:anchor="outstanding" w:history="1">
+        <w:r>
+          <w:rPr>
+            <w:rStyle w:val="Hyperlink"/>
+          </w:rPr>
+          <w:t>Outstanding To-do</w:t>
+        </w:r>
+      </w:hyperlink>
     </w:p>
     <w:p/>
     <w:p/>
@@ -5252,15 +5242,348 @@
     </w:p>
     <w:p>
       <w:pPr>
-        <w:pStyle w:val="ListParagraph"/>
-        <w:numPr>
-          <w:ilvl w:val="1"/>
-          <w:numId w:val="2"/>
-        </w:numPr>
-        <w:rPr>
-          <w:highlight w:val="yellow"/>
-        </w:rPr>
-      </w:pPr>
+        <w:rPr>
+          <w:highlight w:val="yellow"/>
+        </w:rPr>
+      </w:pPr>
+    </w:p>
+    <w:p>
+      <w:pPr>
+        <w:rPr>
+          <w:highlight w:val="yellow"/>
+        </w:rPr>
+      </w:pPr>
+    </w:p>
+    <w:p>
+      <w:pPr>
+        <w:rPr>
+          <w:highlight w:val="yellow"/>
+        </w:rPr>
+      </w:pPr>
+    </w:p>
+    <w:p>
+      <w:pPr>
+        <w:rPr>
+          <w:highlight w:val="yellow"/>
+        </w:rPr>
+      </w:pPr>
+      <w:r>
+        <w:rPr>
+          <w:highlight w:val="yellow"/>
+        </w:rPr>
+        <w:t>Which of the Analysis columns are from MCAO vs. MLS</w:t>
+      </w:r>
+    </w:p>
+    <w:p>
+      <w:pPr>
+        <w:rPr>
+          <w:highlight w:val="yellow"/>
+        </w:rPr>
+      </w:pPr>
+      <w:r>
+        <w:rPr>
+          <w:highlight w:val="yellow"/>
+        </w:rPr>
+        <w:t>Let's add logic to where Subject Property row 2 alone can pull in MCAO info &amp; NEW UI designated textboxes rather than MLS data populating for Analysis page. This applies to columns K, L, M, N, X, Y, Z, AB, AC. Some of which not coming from MCAO data but rather new UI textbox inputs into the UI right under the APN section of MLS Uploads.</w:t>
+      </w:r>
+    </w:p>
+    <w:p>
+      <w:pPr>
+        <w:rPr>
+          <w:highlight w:val="yellow"/>
+        </w:rPr>
+      </w:pPr>
+      <w:r>
+        <w:rPr>
+          <w:highlight w:val="yellow"/>
+        </w:rPr>
+        <w:t xml:space="preserve">Mapping for Row 2 Analysis: </w:t>
+      </w:r>
+    </w:p>
+    <w:p>
+      <w:pPr>
+        <w:rPr>
+          <w:highlight w:val="yellow"/>
+        </w:rPr>
+      </w:pPr>
+      <w:r>
+        <w:rPr>
+          <w:highlight w:val="yellow"/>
+        </w:rPr>
+        <w:t>Analysis column K: 'BR' maps to NEW UI textbox of 'Bedrooms'</w:t>
+      </w:r>
+    </w:p>
+    <w:p>
+      <w:pPr>
+        <w:rPr>
+          <w:highlight w:val="yellow"/>
+        </w:rPr>
+      </w:pPr>
+      <w:r>
+        <w:rPr>
+          <w:highlight w:val="yellow"/>
+        </w:rPr>
+        <w:t>Analysis column L: 'BA' maps to NEW UI textbox of 'Bathrooms'</w:t>
+      </w:r>
+    </w:p>
+    <w:p>
+      <w:pPr>
+        <w:rPr>
+          <w:highlight w:val="yellow"/>
+        </w:rPr>
+      </w:pPr>
+      <w:r>
+        <w:rPr>
+          <w:highlight w:val="yellow"/>
+        </w:rPr>
+        <w:t>Analysis column M: 'SQFT' maps to Full-MCAO-API column EY '</w:t>
+      </w:r>
+      <w:proofErr w:type="spellStart"/>
+      <w:r>
+        <w:rPr>
+          <w:highlight w:val="yellow"/>
+        </w:rPr>
+        <w:t>ResidentialPropertyData_LivableSpace</w:t>
+      </w:r>
+      <w:proofErr w:type="spellEnd"/>
+      <w:r>
+        <w:rPr>
+          <w:highlight w:val="yellow"/>
+        </w:rPr>
+        <w:t>'</w:t>
+      </w:r>
+    </w:p>
+    <w:p>
+      <w:pPr>
+        <w:rPr>
+          <w:highlight w:val="yellow"/>
+        </w:rPr>
+      </w:pPr>
+      <w:r>
+        <w:rPr>
+          <w:highlight w:val="yellow"/>
+        </w:rPr>
+        <w:t>Analysis column N: 'LOT_SIZE' maps to Full-MCAO-API column H '</w:t>
+      </w:r>
+      <w:proofErr w:type="spellStart"/>
+      <w:r>
+        <w:rPr>
+          <w:highlight w:val="yellow"/>
+        </w:rPr>
+        <w:t>LotSize</w:t>
+      </w:r>
+      <w:proofErr w:type="spellEnd"/>
+      <w:r>
+        <w:rPr>
+          <w:highlight w:val="yellow"/>
+        </w:rPr>
+        <w:t>'</w:t>
+      </w:r>
+    </w:p>
+    <w:p>
+      <w:pPr>
+        <w:rPr>
+          <w:highlight w:val="yellow"/>
+        </w:rPr>
+      </w:pPr>
+      <w:r>
+        <w:rPr>
+          <w:highlight w:val="yellow"/>
+        </w:rPr>
+        <w:lastRenderedPageBreak/>
+        <w:t>Analysis column X: 'LAT' maps to Full-MCAO-API column maps to NEW UI textbox of 'Latitude'</w:t>
+      </w:r>
+      <w:r>
+        <w:rPr>
+          <w:highlight w:val="yellow"/>
+        </w:rPr>
+        <w:br/>
+        <w:t>Analysis column Y: 'LON' maps to Full-MCAO-API column maps to NEW UI textbox of 'Longitude'</w:t>
+      </w:r>
+    </w:p>
+    <w:p>
+      <w:pPr>
+        <w:rPr>
+          <w:highlight w:val="yellow"/>
+        </w:rPr>
+      </w:pPr>
+      <w:r>
+        <w:rPr>
+          <w:highlight w:val="yellow"/>
+        </w:rPr>
+        <w:t>Analysis column Z: 'YEAR_BUILT' maps to Full-MCAO-API column AW '</w:t>
+      </w:r>
+      <w:proofErr w:type="spellStart"/>
+      <w:r>
+        <w:rPr>
+          <w:highlight w:val="yellow"/>
+        </w:rPr>
+        <w:t>RentalInformation_YearBuilt</w:t>
+      </w:r>
+      <w:proofErr w:type="spellEnd"/>
+      <w:r>
+        <w:rPr>
+          <w:highlight w:val="yellow"/>
+        </w:rPr>
+        <w:t>'</w:t>
+      </w:r>
+    </w:p>
+    <w:p>
+      <w:pPr>
+        <w:rPr>
+          <w:highlight w:val="yellow"/>
+        </w:rPr>
+      </w:pPr>
+      <w:r>
+        <w:rPr>
+          <w:highlight w:val="yellow"/>
+        </w:rPr>
+        <w:t>Analysis column AB: 'DWELLING_TYPE' maps to Full-MCAO-API column S 'PropertyType'</w:t>
+      </w:r>
+    </w:p>
+    <w:p>
+      <w:pPr>
+        <w:rPr>
+          <w:highlight w:val="yellow"/>
+        </w:rPr>
+      </w:pPr>
+      <w:r>
+        <w:rPr>
+          <w:highlight w:val="yellow"/>
+        </w:rPr>
+        <w:t>Analysis column AC: 'SUBDIVISION_NAME' maps to Full-MCAO-API column N '</w:t>
+      </w:r>
+      <w:proofErr w:type="spellStart"/>
+      <w:r>
+        <w:rPr>
+          <w:highlight w:val="yellow"/>
+        </w:rPr>
+        <w:t>SubdivisionName</w:t>
+      </w:r>
+      <w:proofErr w:type="spellEnd"/>
+      <w:r>
+        <w:rPr>
+          <w:highlight w:val="yellow"/>
+        </w:rPr>
+        <w:t>'</w:t>
+      </w:r>
+    </w:p>
+    <w:p>
+      <w:pPr>
+        <w:rPr>
+          <w:highlight w:val="yellow"/>
+        </w:rPr>
+      </w:pPr>
+      <w:r>
+        <w:rPr>
+          <w:highlight w:val="yellow"/>
+        </w:rPr>
+        <w:t>Other:</w:t>
+      </w:r>
+    </w:p>
+    <w:p>
+      <w:pPr>
+        <w:rPr>
+          <w:highlight w:val="yellow"/>
+        </w:rPr>
+      </w:pPr>
+      <w:r>
+        <w:rPr>
+          <w:highlight w:val="yellow"/>
+        </w:rPr>
+        <w:t xml:space="preserve">We need </w:t>
+      </w:r>
+      <w:proofErr w:type="spellStart"/>
+      <w:r>
+        <w:rPr>
+          <w:highlight w:val="yellow"/>
+        </w:rPr>
+        <w:t>consistant</w:t>
+      </w:r>
+      <w:proofErr w:type="spellEnd"/>
+      <w:r>
+        <w:rPr>
+          <w:highlight w:val="yellow"/>
+        </w:rPr>
+        <w:t xml:space="preserve"> formatting for columns, Lease .xlsx and Resi .xlsx have different formatting for Analysis column E :H, L:N, W. This includes dates formatting, decimal points (should be none, whole numbers only).</w:t>
+      </w:r>
+    </w:p>
+    <w:p>
+      <w:pPr>
+        <w:rPr>
+          <w:highlight w:val="yellow"/>
+        </w:rPr>
+      </w:pPr>
+    </w:p>
+    <w:p>
+      <w:pPr>
+        <w:rPr>
+          <w:highlight w:val="yellow"/>
+        </w:rPr>
+      </w:pPr>
+    </w:p>
+    <w:p>
+      <w:r>
+        <w:t xml:space="preserve">&gt; 1. these </w:t>
+      </w:r>
+      <w:proofErr w:type="spellStart"/>
+      <w:r>
+        <w:t>inconsistancies</w:t>
+      </w:r>
+      <w:proofErr w:type="spellEnd"/>
+    </w:p>
+    <w:p>
+      <w:r>
+        <w:t xml:space="preserve">  are in both</w:t>
+      </w:r>
+    </w:p>
+    <w:p>
+      <w:r>
+        <w:t xml:space="preserve">  MLS-Lease-Comps. column N</w:t>
+      </w:r>
+    </w:p>
+    <w:p>
+      <w:r>
+        <w:t xml:space="preserve">  List Date of MLS through</w:t>
+      </w:r>
+    </w:p>
+    <w:p>
+      <w:r>
+        <w:t xml:space="preserve">  column P, column S, W-Y.</w:t>
+      </w:r>
+    </w:p>
+    <w:p>
+      <w:r>
+        <w:t xml:space="preserve">  And then the above (last</w:t>
+      </w:r>
+    </w:p>
+    <w:p>
+      <w:r>
+        <w:t xml:space="preserve">  prompt) for Analysis</w:t>
+      </w:r>
+    </w:p>
+    <w:p>
+      <w:r>
+        <w:t xml:space="preserve">  columns formatting</w:t>
+      </w:r>
+    </w:p>
+    <w:p>
+      <w:pPr>
+        <w:rPr>
+          <w:highlight w:val="yellow"/>
+        </w:rPr>
+      </w:pPr>
+      <w:r>
+        <w:t xml:space="preserve">  </w:t>
+      </w:r>
+      <w:proofErr w:type="spellStart"/>
+      <w:r>
+        <w:t>inconsistancy</w:t>
+      </w:r>
+      <w:proofErr w:type="spellEnd"/>
+      <w:r>
+        <w:t>.</w:t>
+      </w:r>
     </w:p>
     <w:sectPr>
       <w:pgSz w:w="12240" w:h="15840"/>
@@ -6129,7 +6452,7 @@
   <w:style w:type="paragraph" w:default="1" w:styleId="Normal">
     <w:name w:val="Normal"/>
     <w:qFormat/>
-    <w:rsid w:val="002206A0"/>
+    <w:rsid w:val="00AC4682"/>
     <w:pPr>
       <w:spacing w:after="0" w:line="240" w:lineRule="auto"/>
     </w:pPr>
@@ -6339,7 +6662,6 @@
   <w:style w:type="character" w:default="1" w:styleId="DefaultParagraphFont">
     <w:name w:val="Default Paragraph Font"/>
     <w:uiPriority w:val="1"/>
-    <w:semiHidden/>
     <w:unhideWhenUsed/>
   </w:style>
   <w:style w:type="table" w:default="1" w:styleId="TableNormal">

</xml_diff>

<commit_message>
ReportIt pdf's now generate but are bad
</commit_message>
<xml_diff>
--- a/apps/gsrealty-client/GS-realty-client-SOP.docx
+++ b/apps/gsrealty-client/GS-realty-client-SOP.docx
@@ -4499,8 +4499,66 @@
           <w:highlight w:val="yellow"/>
         </w:rPr>
       </w:pPr>
+      <w:r>
+        <w:t xml:space="preserve">Add a </w:t>
+      </w:r>
       <w:proofErr w:type="spellStart"/>
       <w:r>
+        <w:t>Date_Pull</w:t>
+      </w:r>
+      <w:proofErr w:type="spellEnd"/>
+      <w:r>
+        <w:t xml:space="preserve"> </w:t>
+      </w:r>
+      <w:r>
+        <w:t>for when these records were pulled from MLS &amp; MCAO.</w:t>
+      </w:r>
+    </w:p>
+    <w:p>
+      <w:pPr>
+        <w:pStyle w:val="ListParagraph"/>
+        <w:numPr>
+          <w:ilvl w:val="2"/>
+          <w:numId w:val="2"/>
+        </w:numPr>
+        <w:rPr>
+          <w:highlight w:val="yellow"/>
+        </w:rPr>
+      </w:pPr>
+      <w:r>
+        <w:lastRenderedPageBreak/>
+        <w:t xml:space="preserve">Related to </w:t>
+      </w:r>
+      <w:proofErr w:type="spellStart"/>
+      <w:r>
+        <w:t>Date_Pull</w:t>
+      </w:r>
+      <w:proofErr w:type="spellEnd"/>
+      <w:r>
+        <w:t xml:space="preserve"> is a way to reuse records’ you’ve already given RENOVATE_SCORE to </w:t>
+      </w:r>
+      <w:proofErr w:type="spellStart"/>
+      <w:r>
+        <w:t>to</w:t>
+      </w:r>
+      <w:proofErr w:type="spellEnd"/>
+      <w:r>
+        <w:t xml:space="preserve"> have a MASTER_RENOVATE_SCORE to limit repetitive manual work.</w:t>
+      </w:r>
+    </w:p>
+    <w:p>
+      <w:pPr>
+        <w:pStyle w:val="ListParagraph"/>
+        <w:numPr>
+          <w:ilvl w:val="1"/>
+          <w:numId w:val="2"/>
+        </w:numPr>
+        <w:rPr>
+          <w:highlight w:val="yellow"/>
+        </w:rPr>
+      </w:pPr>
+      <w:proofErr w:type="spellStart"/>
+      <w:r>
         <w:rPr>
           <w:highlight w:val="yellow"/>
         </w:rPr>
@@ -4531,7 +4589,6 @@
           <w:strike/>
           <w:highlight w:val="yellow"/>
         </w:rPr>
-        <w:lastRenderedPageBreak/>
         <w:t xml:space="preserve">IMPORTANT: Update the MCAO Lookup page with same logic for </w:t>
       </w:r>
       <w:r>
@@ -4970,6 +5027,7 @@
         <w:rPr>
           <w:highlight w:val="yellow"/>
         </w:rPr>
+        <w:lastRenderedPageBreak/>
         <w:t>Cancel Date = 12 months</w:t>
       </w:r>
     </w:p>
@@ -4986,7 +5044,6 @@
           <w:noProof/>
           <w:highlight w:val="yellow"/>
         </w:rPr>
-        <w:lastRenderedPageBreak/>
         <w:drawing>
           <wp:inline distT="0" distB="0" distL="0" distR="0" wp14:anchorId="04B5167D" wp14:editId="6ED3B64E">
             <wp:extent cx="2420601" cy="2394712"/>

</xml_diff>